<commit_message>
added some changes to the scrum report
</commit_message>
<xml_diff>
--- a/spring23-team-4/deliverables/SCRUM Report _ week 0 .docx
+++ b/spring23-team-4/deliverables/SCRUM Report _ week 0 .docx
@@ -150,18 +150,7 @@
               <w:rPr>
                 <w:rtl w:val="0"/>
               </w:rPr>
-              <w:t xml:space="preserve">Project Name: </w:t>
-            </w:r>
-            <w:r>
-              <w:rPr>
-                <w:rtl w:val="0"/>
-              </w:rPr>
-              <w:t xml:space="preserve">Gun Violence - Councilor Worrell</w:t>
-            </w:r>
-            <w:r>
-              <w:rPr>
-                <w:rtl w:val="0"/>
-              </w:rPr>
+              <w:t xml:space="preserve">Project Name: Gun Violence - Councilor Worrell</w:t>
             </w:r>
           </w:p>
         </w:tc>
@@ -192,19 +181,7 @@
               <w:rPr>
                 <w:rtl w:val="0"/>
               </w:rPr>
-              <w:t xml:space="preserve">Team Members: Patrick Wright, Snigdha Reddy Pulim (lead), </w:t>
-            </w:r>
-            <w:r>
-              <w:rPr>
-                <w:rtl w:val="0"/>
-              </w:rPr>
-              <w:t xml:space="preserve">Tarek Mourad, </w:t>
-            </w:r>
-            <w:r>
-              <w:rPr>
-                <w:rtl w:val="0"/>
-              </w:rPr>
-              <w:t xml:space="preserve">Vaishnavi Vadlamudi, </w:t>
+              <w:t xml:space="preserve">Team Members: Patrick Wright, Snigdha Reddy Pulim (lead), Tarek Mourad, Vaishnavi Vadlamudi, </w:t>
             </w:r>
           </w:p>
         </w:tc>
@@ -337,19 +314,7 @@
               <w:rPr>
                 <w:rtl w:val="0"/>
               </w:rPr>
-              <w:t xml:space="preserve">-&gt; Accepted the Trello “</w:t>
-            </w:r>
-            <w:r>
-              <w:rPr>
-                <w:rtl w:val="0"/>
-              </w:rPr>
-              <w:t xml:space="preserve">Sp23 - CS 506 - City Council”</w:t>
-            </w:r>
-            <w:r>
-              <w:rPr>
-                <w:rtl w:val="0"/>
-              </w:rPr>
-              <w:t xml:space="preserve"> workspace invite.</w:t>
+              <w:t xml:space="preserve">-&gt; Accepted the Trello “Sp23 - CS 506 - City Council” workspace invite.</w:t>
             </w:r>
           </w:p>
           <w:p>
@@ -797,7 +762,565 @@
               <w:rPr>
                 <w:rtl w:val="0"/>
               </w:rPr>
-              <w:t xml:space="preserve">Have not met with client, yet to know the schedule for client meetings.</w:t>
+              <w:t xml:space="preserve">Have not met with the client, yet to know the schedule for client meetings.</w:t>
+            </w:r>
+          </w:p>
+        </w:tc>
+      </w:tr>
+      <w:tr>
+        <w:trPr>
+          <w:cantSplit w:val="0"/>
+          <w:tblHeader w:val="0"/>
+        </w:trPr>
+        <w:tc>
+          <w:tcPr>
+            <w:shd w:fill="auto" w:val="clear"/>
+            <w:tcMar>
+              <w:top w:w="100.0" w:type="dxa"/>
+              <w:left w:w="100.0" w:type="dxa"/>
+              <w:bottom w:w="100.0" w:type="dxa"/>
+              <w:right w:w="100.0" w:type="dxa"/>
+            </w:tcMar>
+            <w:vAlign w:val="top"/>
+          </w:tcPr>
+          <w:p>
+            <w:pPr>
+              <w:keepNext w:val="0"/>
+              <w:keepLines w:val="0"/>
+              <w:widowControl w:val="0"/>
+              <w:pBdr>
+                <w:top w:space="0" w:sz="0" w:val="nil"/>
+                <w:left w:space="0" w:sz="0" w:val="nil"/>
+                <w:bottom w:space="0" w:sz="0" w:val="nil"/>
+                <w:right w:space="0" w:sz="0" w:val="nil"/>
+                <w:between w:space="0" w:sz="0" w:val="nil"/>
+              </w:pBdr>
+              <w:shd w:fill="auto" w:val="clear"/>
+              <w:spacing w:after="0" w:before="0" w:line="240" w:lineRule="auto"/>
+              <w:ind w:left="0" w:right="0" w:firstLine="0"/>
+              <w:jc w:val="left"/>
+              <w:rPr/>
+            </w:pPr>
+            <w:r>
+              <w:rPr>
+                <w:rtl w:val="0"/>
+              </w:rPr>
+              <w:t xml:space="preserve">Overall goal/Focus of the Project:</w:t>
+            </w:r>
+          </w:p>
+          <w:p>
+            <w:pPr>
+              <w:keepNext w:val="0"/>
+              <w:keepLines w:val="0"/>
+              <w:widowControl w:val="0"/>
+              <w:pBdr>
+                <w:top w:space="0" w:sz="0" w:val="nil"/>
+                <w:left w:space="0" w:sz="0" w:val="nil"/>
+                <w:bottom w:space="0" w:sz="0" w:val="nil"/>
+                <w:right w:space="0" w:sz="0" w:val="nil"/>
+                <w:between w:space="0" w:sz="0" w:val="nil"/>
+              </w:pBdr>
+              <w:shd w:fill="auto" w:val="clear"/>
+              <w:spacing w:after="0" w:before="0" w:line="240" w:lineRule="auto"/>
+              <w:ind w:left="0" w:right="0" w:firstLine="0"/>
+              <w:jc w:val="left"/>
+              <w:rPr/>
+            </w:pPr>
+            <w:r>
+              <w:rPr>
+                <w:rtl w:val="0"/>
+              </w:rPr>
+            </w:r>
+          </w:p>
+          <w:p>
+            <w:pPr>
+              <w:keepNext w:val="0"/>
+              <w:keepLines w:val="0"/>
+              <w:widowControl w:val="0"/>
+              <w:numPr>
+                <w:ilvl w:val="0"/>
+                <w:numId w:val="4"/>
+              </w:numPr>
+              <w:pBdr>
+                <w:top w:space="0" w:sz="0" w:val="nil"/>
+                <w:left w:space="0" w:sz="0" w:val="nil"/>
+                <w:bottom w:space="0" w:sz="0" w:val="nil"/>
+                <w:right w:space="0" w:sz="0" w:val="nil"/>
+                <w:between w:space="0" w:sz="0" w:val="nil"/>
+              </w:pBdr>
+              <w:shd w:fill="auto" w:val="clear"/>
+              <w:spacing w:after="0" w:before="0" w:line="240" w:lineRule="auto"/>
+              <w:ind w:left="720" w:right="0" w:hanging="360"/>
+              <w:jc w:val="left"/>
+              <w:rPr>
+                <w:u w:val="none"/>
+              </w:rPr>
+            </w:pPr>
+            <w:r>
+              <w:rPr>
+                <w:rtl w:val="0"/>
+              </w:rPr>
+              <w:t xml:space="preserve">To understand Gun Violence in the community first focusing on District 4 and then the city as a whole and its impact</w:t>
+            </w:r>
+            <w:r>
+              <w:rPr>
+                <w:rtl w:val="0"/>
+              </w:rPr>
+              <w:t xml:space="preserve"> </w:t>
+            </w:r>
+          </w:p>
+          <w:p>
+            <w:pPr>
+              <w:numPr>
+                <w:ilvl w:val="0"/>
+                <w:numId w:val="4"/>
+              </w:numPr>
+              <w:spacing w:line="276" w:lineRule="auto"/>
+              <w:ind w:left="720" w:hanging="360"/>
+            </w:pPr>
+            <w:r>
+              <w:rPr>
+                <w:rtl w:val="0"/>
+              </w:rPr>
+              <w:t xml:space="preserve"> To understand what variables may be associated with increases or decreases in Gun Violence</w:t>
+            </w:r>
+          </w:p>
+          <w:p>
+            <w:pPr>
+              <w:numPr>
+                <w:ilvl w:val="0"/>
+                <w:numId w:val="4"/>
+              </w:numPr>
+              <w:spacing w:line="276" w:lineRule="auto"/>
+              <w:ind w:left="720" w:hanging="360"/>
+              <w:rPr>
+                <w:sz w:val="20"/>
+                <w:szCs w:val="20"/>
+              </w:rPr>
+            </w:pPr>
+            <w:r>
+              <w:rPr>
+                <w:rtl w:val="0"/>
+              </w:rPr>
+              <w:t xml:space="preserve">look at existing programs meant to help or curb such a thing</w:t>
+            </w:r>
+          </w:p>
+          <w:p>
+            <w:pPr>
+              <w:spacing w:line="276" w:lineRule="auto"/>
+              <w:ind w:left="720" w:firstLine="0"/>
+              <w:rPr/>
+            </w:pPr>
+            <w:r>
+              <w:rPr>
+                <w:rtl w:val="0"/>
+              </w:rPr>
+            </w:r>
+          </w:p>
+          <w:p>
+            <w:pPr>
+              <w:spacing w:line="276" w:lineRule="auto"/>
+              <w:ind w:left="0" w:firstLine="0"/>
+              <w:rPr/>
+            </w:pPr>
+            <w:r>
+              <w:rPr>
+                <w:rtl w:val="0"/>
+              </w:rPr>
+              <w:t xml:space="preserve">Why is the Project Important:</w:t>
+            </w:r>
+          </w:p>
+          <w:p>
+            <w:pPr>
+              <w:spacing w:line="276" w:lineRule="auto"/>
+              <w:ind w:left="0" w:firstLine="0"/>
+              <w:rPr/>
+            </w:pPr>
+            <w:r>
+              <w:rPr>
+                <w:rtl w:val="0"/>
+              </w:rPr>
+            </w:r>
+          </w:p>
+          <w:p>
+            <w:pPr>
+              <w:numPr>
+                <w:ilvl w:val="0"/>
+                <w:numId w:val="1"/>
+              </w:numPr>
+              <w:spacing w:line="276" w:lineRule="auto"/>
+              <w:ind w:left="720" w:hanging="360"/>
+              <w:rPr>
+                <w:sz w:val="20"/>
+                <w:szCs w:val="20"/>
+                <w:u w:val="none"/>
+              </w:rPr>
+            </w:pPr>
+            <w:r>
+              <w:rPr>
+                <w:rtl w:val="0"/>
+              </w:rPr>
+              <w:t xml:space="preserve">Having an understanding of variables/attributes that may result in gun voilence can help make informed policies that will aid in the reduction of gun violence.</w:t>
+            </w:r>
+          </w:p>
+          <w:p>
+            <w:pPr>
+              <w:spacing w:line="276" w:lineRule="auto"/>
+              <w:rPr/>
+            </w:pPr>
+            <w:r>
+              <w:rPr>
+                <w:rtl w:val="0"/>
+              </w:rPr>
+            </w:r>
+          </w:p>
+          <w:p>
+            <w:pPr>
+              <w:spacing w:line="276" w:lineRule="auto"/>
+              <w:rPr/>
+            </w:pPr>
+            <w:r>
+              <w:rPr>
+                <w:rtl w:val="0"/>
+              </w:rPr>
+              <w:t xml:space="preserve">Data to analyze:</w:t>
+            </w:r>
+          </w:p>
+          <w:p>
+            <w:pPr>
+              <w:spacing w:line="276" w:lineRule="auto"/>
+              <w:rPr/>
+            </w:pPr>
+            <w:r>
+              <w:rPr>
+                <w:rtl w:val="0"/>
+              </w:rPr>
+            </w:r>
+          </w:p>
+          <w:p>
+            <w:pPr>
+              <w:numPr>
+                <w:ilvl w:val="0"/>
+                <w:numId w:val="5"/>
+              </w:numPr>
+              <w:spacing w:line="276" w:lineRule="auto"/>
+              <w:ind w:left="720" w:hanging="360"/>
+              <w:rPr>
+                <w:sz w:val="20"/>
+                <w:szCs w:val="20"/>
+                <w:u w:val="none"/>
+              </w:rPr>
+            </w:pPr>
+            <w:r>
+              <w:rPr>
+                <w:rtl w:val="0"/>
+              </w:rPr>
+              <w:t xml:space="preserve">We will be analyzing Police Districts reports </w:t>
+            </w:r>
+          </w:p>
+          <w:p>
+            <w:pPr>
+              <w:numPr>
+                <w:ilvl w:val="0"/>
+                <w:numId w:val="5"/>
+              </w:numPr>
+              <w:spacing w:line="276" w:lineRule="auto"/>
+              <w:ind w:left="720" w:hanging="360"/>
+              <w:rPr>
+                <w:sz w:val="20"/>
+                <w:szCs w:val="20"/>
+                <w:u w:val="none"/>
+              </w:rPr>
+            </w:pPr>
+            <w:r>
+              <w:rPr>
+                <w:rtl w:val="0"/>
+              </w:rPr>
+              <w:t xml:space="preserve">All Police reports of Boston </w:t>
+            </w:r>
+          </w:p>
+          <w:p>
+            <w:pPr>
+              <w:numPr>
+                <w:ilvl w:val="0"/>
+                <w:numId w:val="5"/>
+              </w:numPr>
+              <w:spacing w:line="276" w:lineRule="auto"/>
+              <w:ind w:left="720" w:hanging="360"/>
+            </w:pPr>
+            <w:r>
+              <w:rPr>
+                <w:rtl w:val="0"/>
+              </w:rPr>
+              <w:t xml:space="preserve">Police Records of Violence/Firearm Activity</w:t>
+            </w:r>
+          </w:p>
+          <w:p>
+            <w:pPr>
+              <w:numPr>
+                <w:ilvl w:val="0"/>
+                <w:numId w:val="5"/>
+              </w:numPr>
+              <w:spacing w:line="276" w:lineRule="auto"/>
+              <w:ind w:left="720" w:hanging="360"/>
+              <w:rPr>
+                <w:sz w:val="20"/>
+                <w:szCs w:val="20"/>
+                <w:u w:val="none"/>
+              </w:rPr>
+            </w:pPr>
+            <w:r>
+              <w:rPr>
+                <w:rtl w:val="0"/>
+              </w:rPr>
+              <w:t xml:space="preserve">And Police Presence</w:t>
+            </w:r>
+          </w:p>
+          <w:p>
+            <w:pPr>
+              <w:spacing w:line="276" w:lineRule="auto"/>
+              <w:rPr/>
+            </w:pPr>
+            <w:r>
+              <w:rPr>
+                <w:rtl w:val="0"/>
+              </w:rPr>
+            </w:r>
+          </w:p>
+          <w:p>
+            <w:pPr>
+              <w:spacing w:line="276" w:lineRule="auto"/>
+              <w:rPr/>
+            </w:pPr>
+            <w:r>
+              <w:rPr>
+                <w:rtl w:val="0"/>
+              </w:rPr>
+              <w:t xml:space="preserve">Potential Limitation:</w:t>
+            </w:r>
+          </w:p>
+          <w:p>
+            <w:pPr>
+              <w:spacing w:line="276" w:lineRule="auto"/>
+              <w:rPr/>
+            </w:pPr>
+            <w:r>
+              <w:rPr>
+                <w:rtl w:val="0"/>
+              </w:rPr>
+            </w:r>
+          </w:p>
+          <w:p>
+            <w:pPr>
+              <w:numPr>
+                <w:ilvl w:val="0"/>
+                <w:numId w:val="3"/>
+              </w:numPr>
+              <w:spacing w:line="276" w:lineRule="auto"/>
+              <w:ind w:left="720" w:hanging="360"/>
+              <w:rPr>
+                <w:sz w:val="20"/>
+                <w:szCs w:val="20"/>
+                <w:u w:val="none"/>
+              </w:rPr>
+            </w:pPr>
+            <w:r>
+              <w:rPr>
+                <w:rtl w:val="0"/>
+              </w:rPr>
+              <w:t xml:space="preserve">As we are using public police records, the records/reports may not provide a complete data set.</w:t>
+            </w:r>
+          </w:p>
+          <w:p>
+            <w:pPr>
+              <w:numPr>
+                <w:ilvl w:val="0"/>
+                <w:numId w:val="3"/>
+              </w:numPr>
+              <w:spacing w:line="276" w:lineRule="auto"/>
+              <w:ind w:left="720" w:hanging="360"/>
+              <w:rPr>
+                <w:sz w:val="20"/>
+                <w:szCs w:val="20"/>
+                <w:u w:val="none"/>
+              </w:rPr>
+            </w:pPr>
+            <w:r>
+              <w:rPr>
+                <w:rtl w:val="0"/>
+              </w:rPr>
+              <w:t xml:space="preserve">The data we are working we may not be an accurate representation of crimes:</w:t>
+            </w:r>
+          </w:p>
+          <w:p>
+            <w:pPr>
+              <w:numPr>
+                <w:ilvl w:val="1"/>
+                <w:numId w:val="3"/>
+              </w:numPr>
+              <w:spacing w:line="276" w:lineRule="auto"/>
+              <w:ind w:left="1440" w:hanging="360"/>
+              <w:rPr>
+                <w:sz w:val="20"/>
+                <w:szCs w:val="20"/>
+                <w:u w:val="none"/>
+              </w:rPr>
+            </w:pPr>
+            <w:r>
+              <w:rPr>
+                <w:rtl w:val="0"/>
+              </w:rPr>
+              <w:t xml:space="preserve">Neighborhoods with lots of police calls aren’t necessarily the same places the most crime is happening. They are, rather, where the most police attention is - </w:t>
+            </w:r>
+            <w:r>
+              <w:rPr>
+                <w:rtl w:val="0"/>
+              </w:rPr>
+              <w:t xml:space="preserve">– though where that attention focuses can often be </w:t>
+            </w:r>
+            <w:hyperlink r:id="rId9">
+              <w:r>
+                <w:rPr>
+                  <w:rtl w:val="0"/>
+                </w:rPr>
+                <w:t xml:space="preserve">biased by gender</w:t>
+              </w:r>
+            </w:hyperlink>
+            <w:r>
+              <w:rPr>
+                <w:rtl w:val="0"/>
+              </w:rPr>
+              <w:t xml:space="preserve"> and </w:t>
+            </w:r>
+            <w:hyperlink r:id="rId10">
+              <w:r>
+                <w:rPr>
+                  <w:rtl w:val="0"/>
+                </w:rPr>
+                <w:t xml:space="preserve">racial factors</w:t>
+              </w:r>
+            </w:hyperlink>
+            <w:r>
+              <w:rPr>
+                <w:rtl w:val="0"/>
+              </w:rPr>
+              <w:t xml:space="preserve">.(source - “</w:t>
+            </w:r>
+            <w:r>
+              <w:rPr>
+                <w:rtl w:val="0"/>
+              </w:rPr>
+              <w:t xml:space="preserve">Column: Why big data analysis of police activity is inherently biased”)</w:t>
+            </w:r>
+          </w:p>
+          <w:p>
+            <w:pPr>
+              <w:spacing w:line="276" w:lineRule="auto"/>
+              <w:ind w:left="0" w:firstLine="0"/>
+              <w:rPr/>
+            </w:pPr>
+            <w:r>
+              <w:rPr>
+                <w:rtl w:val="0"/>
+              </w:rPr>
+            </w:r>
+          </w:p>
+          <w:p>
+            <w:pPr>
+              <w:spacing w:line="276" w:lineRule="auto"/>
+              <w:ind w:left="0" w:firstLine="0"/>
+              <w:rPr/>
+            </w:pPr>
+            <w:r>
+              <w:rPr>
+                <w:rtl w:val="0"/>
+              </w:rPr>
+              <w:t xml:space="preserve">Next Steps for the Project:</w:t>
+            </w:r>
+          </w:p>
+          <w:p>
+            <w:pPr>
+              <w:spacing w:line="276" w:lineRule="auto"/>
+              <w:ind w:left="0" w:firstLine="0"/>
+              <w:rPr/>
+            </w:pPr>
+            <w:r>
+              <w:rPr>
+                <w:rtl w:val="0"/>
+              </w:rPr>
+            </w:r>
+          </w:p>
+          <w:p>
+            <w:pPr>
+              <w:numPr>
+                <w:ilvl w:val="0"/>
+                <w:numId w:val="2"/>
+              </w:numPr>
+              <w:spacing w:line="276" w:lineRule="auto"/>
+              <w:ind w:left="720" w:hanging="360"/>
+            </w:pPr>
+            <w:r>
+              <w:rPr>
+                <w:rtl w:val="0"/>
+              </w:rPr>
+              <w:t xml:space="preserve">As we are just starting week 0, our understanding of the project is limited at this time. However, in the upcoming week, our aim is to:</w:t>
+            </w:r>
+          </w:p>
+          <w:p>
+            <w:pPr>
+              <w:numPr>
+                <w:ilvl w:val="1"/>
+                <w:numId w:val="2"/>
+              </w:numPr>
+              <w:spacing w:line="276" w:lineRule="auto"/>
+              <w:ind w:left="1440" w:hanging="360"/>
+              <w:rPr>
+                <w:u w:val="none"/>
+              </w:rPr>
+            </w:pPr>
+            <w:r>
+              <w:rPr>
+                <w:rtl w:val="0"/>
+              </w:rPr>
+              <w:t xml:space="preserve">Research and select appropriate tool for data cleaning and analysis</w:t>
+            </w:r>
+            <w:r>
+              <w:rPr>
+                <w:rtl w:val="0"/>
+              </w:rPr>
+            </w:r>
+          </w:p>
+          <w:p>
+            <w:pPr>
+              <w:numPr>
+                <w:ilvl w:val="1"/>
+                <w:numId w:val="6"/>
+              </w:numPr>
+              <w:spacing w:line="276" w:lineRule="auto"/>
+              <w:ind w:left="1440" w:hanging="360"/>
+            </w:pPr>
+            <w:r>
+              <w:rPr>
+                <w:rtl w:val="0"/>
+              </w:rPr>
+              <w:t xml:space="preserve">Initiating the data analysis process.</w:t>
+            </w:r>
+            <w:r>
+              <w:rPr>
+                <w:rtl w:val="0"/>
+              </w:rPr>
+            </w:r>
+          </w:p>
+          <w:p>
+            <w:pPr>
+              <w:spacing w:line="276" w:lineRule="auto"/>
+              <w:ind w:left="0" w:firstLine="0"/>
+              <w:rPr/>
+            </w:pPr>
+            <w:r>
+              <w:rPr>
+                <w:rtl w:val="0"/>
+              </w:rPr>
             </w:r>
           </w:p>
         </w:tc>
@@ -823,7 +1346,686 @@
 </file>
 
 <file path=word/numbering.xml><?xml version="1.0" encoding="utf-8"?>
-<w:numbering xmlns:mc="http://schemas.openxmlformats.org/markup-compatibility/2006" xmlns:o="urn:schemas-microsoft-com:office:office" xmlns:r="http://schemas.openxmlformats.org/officeDocument/2006/relationships" xmlns:m="http://schemas.openxmlformats.org/officeDocument/2006/math" xmlns:v="urn:schemas-microsoft-com:vml" xmlns:wp="http://schemas.openxmlformats.org/drawingml/2006/wordprocessingDrawing" xmlns:w10="urn:schemas-microsoft-com:office:word" xmlns:w="http://schemas.openxmlformats.org/wordprocessingml/2006/main" xmlns:wne="http://schemas.microsoft.com/office/word/2006/wordml" xmlns:sl="http://schemas.openxmlformats.org/schemaLibrary/2006/main" xmlns:a="http://schemas.openxmlformats.org/drawingml/2006/main" xmlns:pic="http://schemas.openxmlformats.org/drawingml/2006/picture" xmlns:c="http://schemas.openxmlformats.org/drawingml/2006/chart" xmlns:lc="http://schemas.openxmlformats.org/drawingml/2006/lockedCanvas" xmlns:dgm="http://schemas.openxmlformats.org/drawingml/2006/diagram" xmlns:wps="http://schemas.microsoft.com/office/word/2010/wordprocessingShape" xmlns:wpg="http://schemas.microsoft.com/office/word/2010/wordprocessingGroup" xmlns:w14="http://schemas.microsoft.com/office/word/2010/wordml" xmlns:w15="http://schemas.microsoft.com/office/word/2012/wordml"/>
+<w:numbering xmlns:mc="http://schemas.openxmlformats.org/markup-compatibility/2006" xmlns:o="urn:schemas-microsoft-com:office:office" xmlns:r="http://schemas.openxmlformats.org/officeDocument/2006/relationships" xmlns:m="http://schemas.openxmlformats.org/officeDocument/2006/math" xmlns:v="urn:schemas-microsoft-com:vml" xmlns:wp="http://schemas.openxmlformats.org/drawingml/2006/wordprocessingDrawing" xmlns:w10="urn:schemas-microsoft-com:office:word" xmlns:w="http://schemas.openxmlformats.org/wordprocessingml/2006/main" xmlns:wne="http://schemas.microsoft.com/office/word/2006/wordml" xmlns:sl="http://schemas.openxmlformats.org/schemaLibrary/2006/main" xmlns:a="http://schemas.openxmlformats.org/drawingml/2006/main" xmlns:pic="http://schemas.openxmlformats.org/drawingml/2006/picture" xmlns:c="http://schemas.openxmlformats.org/drawingml/2006/chart" xmlns:lc="http://schemas.openxmlformats.org/drawingml/2006/lockedCanvas" xmlns:dgm="http://schemas.openxmlformats.org/drawingml/2006/diagram" xmlns:wps="http://schemas.microsoft.com/office/word/2010/wordprocessingShape" xmlns:wpg="http://schemas.microsoft.com/office/word/2010/wordprocessingGroup" xmlns:w14="http://schemas.microsoft.com/office/word/2010/wordml" xmlns:w15="http://schemas.microsoft.com/office/word/2012/wordml">
+  <w:abstractNum w:abstractNumId="1">
+    <w:lvl w:ilvl="0">
+      <w:start w:val="1"/>
+      <w:numFmt w:val="bullet"/>
+      <w:lvlText w:val="●"/>
+      <w:lvlJc w:val="left"/>
+      <w:pPr>
+        <w:ind w:left="720" w:hanging="360"/>
+      </w:pPr>
+      <w:rPr>
+        <w:u w:val="none"/>
+      </w:rPr>
+    </w:lvl>
+    <w:lvl w:ilvl="1">
+      <w:start w:val="1"/>
+      <w:numFmt w:val="bullet"/>
+      <w:lvlText w:val="○"/>
+      <w:lvlJc w:val="left"/>
+      <w:pPr>
+        <w:ind w:left="1440" w:hanging="360"/>
+      </w:pPr>
+      <w:rPr>
+        <w:u w:val="none"/>
+      </w:rPr>
+    </w:lvl>
+    <w:lvl w:ilvl="2">
+      <w:start w:val="1"/>
+      <w:numFmt w:val="bullet"/>
+      <w:lvlText w:val="■"/>
+      <w:lvlJc w:val="left"/>
+      <w:pPr>
+        <w:ind w:left="2160" w:hanging="360"/>
+      </w:pPr>
+      <w:rPr>
+        <w:u w:val="none"/>
+      </w:rPr>
+    </w:lvl>
+    <w:lvl w:ilvl="3">
+      <w:start w:val="1"/>
+      <w:numFmt w:val="bullet"/>
+      <w:lvlText w:val="●"/>
+      <w:lvlJc w:val="left"/>
+      <w:pPr>
+        <w:ind w:left="2880" w:hanging="360"/>
+      </w:pPr>
+      <w:rPr>
+        <w:u w:val="none"/>
+      </w:rPr>
+    </w:lvl>
+    <w:lvl w:ilvl="4">
+      <w:start w:val="1"/>
+      <w:numFmt w:val="bullet"/>
+      <w:lvlText w:val="○"/>
+      <w:lvlJc w:val="left"/>
+      <w:pPr>
+        <w:ind w:left="3600" w:hanging="360"/>
+      </w:pPr>
+      <w:rPr>
+        <w:u w:val="none"/>
+      </w:rPr>
+    </w:lvl>
+    <w:lvl w:ilvl="5">
+      <w:start w:val="1"/>
+      <w:numFmt w:val="bullet"/>
+      <w:lvlText w:val="■"/>
+      <w:lvlJc w:val="left"/>
+      <w:pPr>
+        <w:ind w:left="4320" w:hanging="360"/>
+      </w:pPr>
+      <w:rPr>
+        <w:u w:val="none"/>
+      </w:rPr>
+    </w:lvl>
+    <w:lvl w:ilvl="6">
+      <w:start w:val="1"/>
+      <w:numFmt w:val="bullet"/>
+      <w:lvlText w:val="●"/>
+      <w:lvlJc w:val="left"/>
+      <w:pPr>
+        <w:ind w:left="5040" w:hanging="360"/>
+      </w:pPr>
+      <w:rPr>
+        <w:u w:val="none"/>
+      </w:rPr>
+    </w:lvl>
+    <w:lvl w:ilvl="7">
+      <w:start w:val="1"/>
+      <w:numFmt w:val="bullet"/>
+      <w:lvlText w:val="○"/>
+      <w:lvlJc w:val="left"/>
+      <w:pPr>
+        <w:ind w:left="5760" w:hanging="360"/>
+      </w:pPr>
+      <w:rPr>
+        <w:u w:val="none"/>
+      </w:rPr>
+    </w:lvl>
+    <w:lvl w:ilvl="8">
+      <w:start w:val="1"/>
+      <w:numFmt w:val="bullet"/>
+      <w:lvlText w:val="■"/>
+      <w:lvlJc w:val="left"/>
+      <w:pPr>
+        <w:ind w:left="6480" w:hanging="360"/>
+      </w:pPr>
+      <w:rPr>
+        <w:u w:val="none"/>
+      </w:rPr>
+    </w:lvl>
+  </w:abstractNum>
+  <w:abstractNum w:abstractNumId="2">
+    <w:lvl w:ilvl="0">
+      <w:start w:val="1"/>
+      <w:numFmt w:val="bullet"/>
+      <w:lvlText w:val="●"/>
+      <w:lvlJc w:val="left"/>
+      <w:pPr>
+        <w:ind w:left="720" w:hanging="360"/>
+      </w:pPr>
+      <w:rPr>
+        <w:u w:val="none"/>
+      </w:rPr>
+    </w:lvl>
+    <w:lvl w:ilvl="1">
+      <w:start w:val="1"/>
+      <w:numFmt w:val="bullet"/>
+      <w:lvlText w:val="○"/>
+      <w:lvlJc w:val="left"/>
+      <w:pPr>
+        <w:ind w:left="1440" w:hanging="360"/>
+      </w:pPr>
+      <w:rPr>
+        <w:u w:val="none"/>
+      </w:rPr>
+    </w:lvl>
+    <w:lvl w:ilvl="2">
+      <w:start w:val="1"/>
+      <w:numFmt w:val="bullet"/>
+      <w:lvlText w:val="■"/>
+      <w:lvlJc w:val="left"/>
+      <w:pPr>
+        <w:ind w:left="2160" w:hanging="360"/>
+      </w:pPr>
+      <w:rPr>
+        <w:u w:val="none"/>
+      </w:rPr>
+    </w:lvl>
+    <w:lvl w:ilvl="3">
+      <w:start w:val="1"/>
+      <w:numFmt w:val="bullet"/>
+      <w:lvlText w:val="●"/>
+      <w:lvlJc w:val="left"/>
+      <w:pPr>
+        <w:ind w:left="2880" w:hanging="360"/>
+      </w:pPr>
+      <w:rPr>
+        <w:u w:val="none"/>
+      </w:rPr>
+    </w:lvl>
+    <w:lvl w:ilvl="4">
+      <w:start w:val="1"/>
+      <w:numFmt w:val="bullet"/>
+      <w:lvlText w:val="○"/>
+      <w:lvlJc w:val="left"/>
+      <w:pPr>
+        <w:ind w:left="3600" w:hanging="360"/>
+      </w:pPr>
+      <w:rPr>
+        <w:u w:val="none"/>
+      </w:rPr>
+    </w:lvl>
+    <w:lvl w:ilvl="5">
+      <w:start w:val="1"/>
+      <w:numFmt w:val="bullet"/>
+      <w:lvlText w:val="■"/>
+      <w:lvlJc w:val="left"/>
+      <w:pPr>
+        <w:ind w:left="4320" w:hanging="360"/>
+      </w:pPr>
+      <w:rPr>
+        <w:u w:val="none"/>
+      </w:rPr>
+    </w:lvl>
+    <w:lvl w:ilvl="6">
+      <w:start w:val="1"/>
+      <w:numFmt w:val="bullet"/>
+      <w:lvlText w:val="●"/>
+      <w:lvlJc w:val="left"/>
+      <w:pPr>
+        <w:ind w:left="5040" w:hanging="360"/>
+      </w:pPr>
+      <w:rPr>
+        <w:u w:val="none"/>
+      </w:rPr>
+    </w:lvl>
+    <w:lvl w:ilvl="7">
+      <w:start w:val="1"/>
+      <w:numFmt w:val="bullet"/>
+      <w:lvlText w:val="○"/>
+      <w:lvlJc w:val="left"/>
+      <w:pPr>
+        <w:ind w:left="5760" w:hanging="360"/>
+      </w:pPr>
+      <w:rPr>
+        <w:u w:val="none"/>
+      </w:rPr>
+    </w:lvl>
+    <w:lvl w:ilvl="8">
+      <w:start w:val="1"/>
+      <w:numFmt w:val="bullet"/>
+      <w:lvlText w:val="■"/>
+      <w:lvlJc w:val="left"/>
+      <w:pPr>
+        <w:ind w:left="6480" w:hanging="360"/>
+      </w:pPr>
+      <w:rPr>
+        <w:u w:val="none"/>
+      </w:rPr>
+    </w:lvl>
+  </w:abstractNum>
+  <w:abstractNum w:abstractNumId="3">
+    <w:lvl w:ilvl="0">
+      <w:start w:val="1"/>
+      <w:numFmt w:val="bullet"/>
+      <w:lvlText w:val="●"/>
+      <w:lvlJc w:val="left"/>
+      <w:pPr>
+        <w:ind w:left="720" w:hanging="360"/>
+      </w:pPr>
+      <w:rPr>
+        <w:u w:val="none"/>
+      </w:rPr>
+    </w:lvl>
+    <w:lvl w:ilvl="1">
+      <w:start w:val="1"/>
+      <w:numFmt w:val="bullet"/>
+      <w:lvlText w:val="○"/>
+      <w:lvlJc w:val="left"/>
+      <w:pPr>
+        <w:ind w:left="1440" w:hanging="360"/>
+      </w:pPr>
+      <w:rPr>
+        <w:u w:val="none"/>
+      </w:rPr>
+    </w:lvl>
+    <w:lvl w:ilvl="2">
+      <w:start w:val="1"/>
+      <w:numFmt w:val="bullet"/>
+      <w:lvlText w:val="■"/>
+      <w:lvlJc w:val="left"/>
+      <w:pPr>
+        <w:ind w:left="2160" w:hanging="360"/>
+      </w:pPr>
+      <w:rPr>
+        <w:u w:val="none"/>
+      </w:rPr>
+    </w:lvl>
+    <w:lvl w:ilvl="3">
+      <w:start w:val="1"/>
+      <w:numFmt w:val="bullet"/>
+      <w:lvlText w:val="●"/>
+      <w:lvlJc w:val="left"/>
+      <w:pPr>
+        <w:ind w:left="2880" w:hanging="360"/>
+      </w:pPr>
+      <w:rPr>
+        <w:u w:val="none"/>
+      </w:rPr>
+    </w:lvl>
+    <w:lvl w:ilvl="4">
+      <w:start w:val="1"/>
+      <w:numFmt w:val="bullet"/>
+      <w:lvlText w:val="○"/>
+      <w:lvlJc w:val="left"/>
+      <w:pPr>
+        <w:ind w:left="3600" w:hanging="360"/>
+      </w:pPr>
+      <w:rPr>
+        <w:u w:val="none"/>
+      </w:rPr>
+    </w:lvl>
+    <w:lvl w:ilvl="5">
+      <w:start w:val="1"/>
+      <w:numFmt w:val="bullet"/>
+      <w:lvlText w:val="■"/>
+      <w:lvlJc w:val="left"/>
+      <w:pPr>
+        <w:ind w:left="4320" w:hanging="360"/>
+      </w:pPr>
+      <w:rPr>
+        <w:u w:val="none"/>
+      </w:rPr>
+    </w:lvl>
+    <w:lvl w:ilvl="6">
+      <w:start w:val="1"/>
+      <w:numFmt w:val="bullet"/>
+      <w:lvlText w:val="●"/>
+      <w:lvlJc w:val="left"/>
+      <w:pPr>
+        <w:ind w:left="5040" w:hanging="360"/>
+      </w:pPr>
+      <w:rPr>
+        <w:u w:val="none"/>
+      </w:rPr>
+    </w:lvl>
+    <w:lvl w:ilvl="7">
+      <w:start w:val="1"/>
+      <w:numFmt w:val="bullet"/>
+      <w:lvlText w:val="○"/>
+      <w:lvlJc w:val="left"/>
+      <w:pPr>
+        <w:ind w:left="5760" w:hanging="360"/>
+      </w:pPr>
+      <w:rPr>
+        <w:u w:val="none"/>
+      </w:rPr>
+    </w:lvl>
+    <w:lvl w:ilvl="8">
+      <w:start w:val="1"/>
+      <w:numFmt w:val="bullet"/>
+      <w:lvlText w:val="■"/>
+      <w:lvlJc w:val="left"/>
+      <w:pPr>
+        <w:ind w:left="6480" w:hanging="360"/>
+      </w:pPr>
+      <w:rPr>
+        <w:u w:val="none"/>
+      </w:rPr>
+    </w:lvl>
+  </w:abstractNum>
+  <w:abstractNum w:abstractNumId="4">
+    <w:lvl w:ilvl="0">
+      <w:start w:val="1"/>
+      <w:numFmt w:val="bullet"/>
+      <w:lvlText w:val="●"/>
+      <w:lvlJc w:val="left"/>
+      <w:pPr>
+        <w:ind w:left="720" w:hanging="360"/>
+      </w:pPr>
+      <w:rPr>
+        <w:u w:val="none"/>
+      </w:rPr>
+    </w:lvl>
+    <w:lvl w:ilvl="1">
+      <w:start w:val="1"/>
+      <w:numFmt w:val="bullet"/>
+      <w:lvlText w:val="○"/>
+      <w:lvlJc w:val="left"/>
+      <w:pPr>
+        <w:ind w:left="1440" w:hanging="360"/>
+      </w:pPr>
+      <w:rPr>
+        <w:u w:val="none"/>
+      </w:rPr>
+    </w:lvl>
+    <w:lvl w:ilvl="2">
+      <w:start w:val="1"/>
+      <w:numFmt w:val="bullet"/>
+      <w:lvlText w:val="■"/>
+      <w:lvlJc w:val="left"/>
+      <w:pPr>
+        <w:ind w:left="2160" w:hanging="360"/>
+      </w:pPr>
+      <w:rPr>
+        <w:u w:val="none"/>
+      </w:rPr>
+    </w:lvl>
+    <w:lvl w:ilvl="3">
+      <w:start w:val="1"/>
+      <w:numFmt w:val="bullet"/>
+      <w:lvlText w:val="●"/>
+      <w:lvlJc w:val="left"/>
+      <w:pPr>
+        <w:ind w:left="2880" w:hanging="360"/>
+      </w:pPr>
+      <w:rPr>
+        <w:u w:val="none"/>
+      </w:rPr>
+    </w:lvl>
+    <w:lvl w:ilvl="4">
+      <w:start w:val="1"/>
+      <w:numFmt w:val="bullet"/>
+      <w:lvlText w:val="○"/>
+      <w:lvlJc w:val="left"/>
+      <w:pPr>
+        <w:ind w:left="3600" w:hanging="360"/>
+      </w:pPr>
+      <w:rPr>
+        <w:u w:val="none"/>
+      </w:rPr>
+    </w:lvl>
+    <w:lvl w:ilvl="5">
+      <w:start w:val="1"/>
+      <w:numFmt w:val="bullet"/>
+      <w:lvlText w:val="■"/>
+      <w:lvlJc w:val="left"/>
+      <w:pPr>
+        <w:ind w:left="4320" w:hanging="360"/>
+      </w:pPr>
+      <w:rPr>
+        <w:u w:val="none"/>
+      </w:rPr>
+    </w:lvl>
+    <w:lvl w:ilvl="6">
+      <w:start w:val="1"/>
+      <w:numFmt w:val="bullet"/>
+      <w:lvlText w:val="●"/>
+      <w:lvlJc w:val="left"/>
+      <w:pPr>
+        <w:ind w:left="5040" w:hanging="360"/>
+      </w:pPr>
+      <w:rPr>
+        <w:u w:val="none"/>
+      </w:rPr>
+    </w:lvl>
+    <w:lvl w:ilvl="7">
+      <w:start w:val="1"/>
+      <w:numFmt w:val="bullet"/>
+      <w:lvlText w:val="○"/>
+      <w:lvlJc w:val="left"/>
+      <w:pPr>
+        <w:ind w:left="5760" w:hanging="360"/>
+      </w:pPr>
+      <w:rPr>
+        <w:u w:val="none"/>
+      </w:rPr>
+    </w:lvl>
+    <w:lvl w:ilvl="8">
+      <w:start w:val="1"/>
+      <w:numFmt w:val="bullet"/>
+      <w:lvlText w:val="■"/>
+      <w:lvlJc w:val="left"/>
+      <w:pPr>
+        <w:ind w:left="6480" w:hanging="360"/>
+      </w:pPr>
+      <w:rPr>
+        <w:u w:val="none"/>
+      </w:rPr>
+    </w:lvl>
+  </w:abstractNum>
+  <w:abstractNum w:abstractNumId="5">
+    <w:lvl w:ilvl="0">
+      <w:start w:val="1"/>
+      <w:numFmt w:val="bullet"/>
+      <w:lvlText w:val="●"/>
+      <w:lvlJc w:val="left"/>
+      <w:pPr>
+        <w:ind w:left="720" w:hanging="360"/>
+      </w:pPr>
+      <w:rPr>
+        <w:u w:val="none"/>
+      </w:rPr>
+    </w:lvl>
+    <w:lvl w:ilvl="1">
+      <w:start w:val="1"/>
+      <w:numFmt w:val="bullet"/>
+      <w:lvlText w:val="○"/>
+      <w:lvlJc w:val="left"/>
+      <w:pPr>
+        <w:ind w:left="1440" w:hanging="360"/>
+      </w:pPr>
+      <w:rPr>
+        <w:u w:val="none"/>
+      </w:rPr>
+    </w:lvl>
+    <w:lvl w:ilvl="2">
+      <w:start w:val="1"/>
+      <w:numFmt w:val="bullet"/>
+      <w:lvlText w:val="■"/>
+      <w:lvlJc w:val="left"/>
+      <w:pPr>
+        <w:ind w:left="2160" w:hanging="360"/>
+      </w:pPr>
+      <w:rPr>
+        <w:u w:val="none"/>
+      </w:rPr>
+    </w:lvl>
+    <w:lvl w:ilvl="3">
+      <w:start w:val="1"/>
+      <w:numFmt w:val="bullet"/>
+      <w:lvlText w:val="●"/>
+      <w:lvlJc w:val="left"/>
+      <w:pPr>
+        <w:ind w:left="2880" w:hanging="360"/>
+      </w:pPr>
+      <w:rPr>
+        <w:u w:val="none"/>
+      </w:rPr>
+    </w:lvl>
+    <w:lvl w:ilvl="4">
+      <w:start w:val="1"/>
+      <w:numFmt w:val="bullet"/>
+      <w:lvlText w:val="○"/>
+      <w:lvlJc w:val="left"/>
+      <w:pPr>
+        <w:ind w:left="3600" w:hanging="360"/>
+      </w:pPr>
+      <w:rPr>
+        <w:u w:val="none"/>
+      </w:rPr>
+    </w:lvl>
+    <w:lvl w:ilvl="5">
+      <w:start w:val="1"/>
+      <w:numFmt w:val="bullet"/>
+      <w:lvlText w:val="■"/>
+      <w:lvlJc w:val="left"/>
+      <w:pPr>
+        <w:ind w:left="4320" w:hanging="360"/>
+      </w:pPr>
+      <w:rPr>
+        <w:u w:val="none"/>
+      </w:rPr>
+    </w:lvl>
+    <w:lvl w:ilvl="6">
+      <w:start w:val="1"/>
+      <w:numFmt w:val="bullet"/>
+      <w:lvlText w:val="●"/>
+      <w:lvlJc w:val="left"/>
+      <w:pPr>
+        <w:ind w:left="5040" w:hanging="360"/>
+      </w:pPr>
+      <w:rPr>
+        <w:u w:val="none"/>
+      </w:rPr>
+    </w:lvl>
+    <w:lvl w:ilvl="7">
+      <w:start w:val="1"/>
+      <w:numFmt w:val="bullet"/>
+      <w:lvlText w:val="○"/>
+      <w:lvlJc w:val="left"/>
+      <w:pPr>
+        <w:ind w:left="5760" w:hanging="360"/>
+      </w:pPr>
+      <w:rPr>
+        <w:u w:val="none"/>
+      </w:rPr>
+    </w:lvl>
+    <w:lvl w:ilvl="8">
+      <w:start w:val="1"/>
+      <w:numFmt w:val="bullet"/>
+      <w:lvlText w:val="■"/>
+      <w:lvlJc w:val="left"/>
+      <w:pPr>
+        <w:ind w:left="6480" w:hanging="360"/>
+      </w:pPr>
+      <w:rPr>
+        <w:u w:val="none"/>
+      </w:rPr>
+    </w:lvl>
+  </w:abstractNum>
+  <w:abstractNum w:abstractNumId="6">
+    <w:lvl w:ilvl="0">
+      <w:start w:val="1"/>
+      <w:numFmt w:val="bullet"/>
+      <w:lvlText w:val="●"/>
+      <w:lvlJc w:val="left"/>
+      <w:pPr>
+        <w:ind w:left="720" w:hanging="360"/>
+      </w:pPr>
+      <w:rPr>
+        <w:u w:val="none"/>
+      </w:rPr>
+    </w:lvl>
+    <w:lvl w:ilvl="1">
+      <w:start w:val="1"/>
+      <w:numFmt w:val="bullet"/>
+      <w:lvlText w:val="○"/>
+      <w:lvlJc w:val="left"/>
+      <w:pPr>
+        <w:ind w:left="1440" w:hanging="360"/>
+      </w:pPr>
+      <w:rPr>
+        <w:u w:val="none"/>
+      </w:rPr>
+    </w:lvl>
+    <w:lvl w:ilvl="2">
+      <w:start w:val="1"/>
+      <w:numFmt w:val="bullet"/>
+      <w:lvlText w:val="■"/>
+      <w:lvlJc w:val="left"/>
+      <w:pPr>
+        <w:ind w:left="2160" w:hanging="360"/>
+      </w:pPr>
+      <w:rPr>
+        <w:u w:val="none"/>
+      </w:rPr>
+    </w:lvl>
+    <w:lvl w:ilvl="3">
+      <w:start w:val="1"/>
+      <w:numFmt w:val="bullet"/>
+      <w:lvlText w:val="●"/>
+      <w:lvlJc w:val="left"/>
+      <w:pPr>
+        <w:ind w:left="2880" w:hanging="360"/>
+      </w:pPr>
+      <w:rPr>
+        <w:u w:val="none"/>
+      </w:rPr>
+    </w:lvl>
+    <w:lvl w:ilvl="4">
+      <w:start w:val="1"/>
+      <w:numFmt w:val="bullet"/>
+      <w:lvlText w:val="○"/>
+      <w:lvlJc w:val="left"/>
+      <w:pPr>
+        <w:ind w:left="3600" w:hanging="360"/>
+      </w:pPr>
+      <w:rPr>
+        <w:u w:val="none"/>
+      </w:rPr>
+    </w:lvl>
+    <w:lvl w:ilvl="5">
+      <w:start w:val="1"/>
+      <w:numFmt w:val="bullet"/>
+      <w:lvlText w:val="■"/>
+      <w:lvlJc w:val="left"/>
+      <w:pPr>
+        <w:ind w:left="4320" w:hanging="360"/>
+      </w:pPr>
+      <w:rPr>
+        <w:u w:val="none"/>
+      </w:rPr>
+    </w:lvl>
+    <w:lvl w:ilvl="6">
+      <w:start w:val="1"/>
+      <w:numFmt w:val="bullet"/>
+      <w:lvlText w:val="●"/>
+      <w:lvlJc w:val="left"/>
+      <w:pPr>
+        <w:ind w:left="5040" w:hanging="360"/>
+      </w:pPr>
+      <w:rPr>
+        <w:u w:val="none"/>
+      </w:rPr>
+    </w:lvl>
+    <w:lvl w:ilvl="7">
+      <w:start w:val="1"/>
+      <w:numFmt w:val="bullet"/>
+      <w:lvlText w:val="○"/>
+      <w:lvlJc w:val="left"/>
+      <w:pPr>
+        <w:ind w:left="5760" w:hanging="360"/>
+      </w:pPr>
+      <w:rPr>
+        <w:u w:val="none"/>
+      </w:rPr>
+    </w:lvl>
+    <w:lvl w:ilvl="8">
+      <w:start w:val="1"/>
+      <w:numFmt w:val="bullet"/>
+      <w:lvlText w:val="■"/>
+      <w:lvlJc w:val="left"/>
+      <w:pPr>
+        <w:ind w:left="6480" w:hanging="360"/>
+      </w:pPr>
+      <w:rPr>
+        <w:u w:val="none"/>
+      </w:rPr>
+    </w:lvl>
+  </w:abstractNum>
+  <w:num w:numId="1">
+    <w:abstractNumId w:val="1"/>
+  </w:num>
+  <w:num w:numId="2">
+    <w:abstractNumId w:val="2"/>
+  </w:num>
+  <w:num w:numId="3">
+    <w:abstractNumId w:val="3"/>
+  </w:num>
+  <w:num w:numId="4">
+    <w:abstractNumId w:val="4"/>
+  </w:num>
+  <w:num w:numId="5">
+    <w:abstractNumId w:val="5"/>
+  </w:num>
+  <w:num w:numId="6">
+    <w:abstractNumId w:val="6"/>
+  </w:num>
+</w:numbering>
 </file>
 
 <file path=word/styles.xml><?xml version="1.0" encoding="utf-8"?>
@@ -1064,6 +2266,147 @@
       <w:sz w:val="52"/>
       <w:szCs w:val="52"/>
     </w:rPr>
+  </w:style>
+  <w:style w:type="paragraph" w:styleId="Normal" w:default="1">
+    <w:name w:val="normal"/>
+  </w:style>
+  <w:style w:type="table" w:styleId="TableNormal" w:default="1">
+    <w:name w:val="Table Normal"/>
+  </w:style>
+  <w:style w:type="paragraph" w:styleId="Heading1">
+    <w:name w:val="heading 1"/>
+    <w:basedOn w:val="Normal"/>
+    <w:next w:val="Normal"/>
+    <w:pPr>
+      <w:keepNext w:val="1"/>
+      <w:keepLines w:val="1"/>
+      <w:spacing w:after="120" w:before="400" w:lineRule="auto"/>
+    </w:pPr>
+    <w:rPr>
+      <w:sz w:val="40"/>
+      <w:szCs w:val="40"/>
+    </w:rPr>
+  </w:style>
+  <w:style w:type="paragraph" w:styleId="Heading2">
+    <w:name w:val="heading 2"/>
+    <w:basedOn w:val="Normal"/>
+    <w:next w:val="Normal"/>
+    <w:pPr>
+      <w:keepNext w:val="1"/>
+      <w:keepLines w:val="1"/>
+      <w:spacing w:after="120" w:before="360" w:lineRule="auto"/>
+    </w:pPr>
+    <w:rPr>
+      <w:b w:val="0"/>
+      <w:sz w:val="32"/>
+      <w:szCs w:val="32"/>
+    </w:rPr>
+  </w:style>
+  <w:style w:type="paragraph" w:styleId="Heading3">
+    <w:name w:val="heading 3"/>
+    <w:basedOn w:val="Normal"/>
+    <w:next w:val="Normal"/>
+    <w:pPr>
+      <w:keepNext w:val="1"/>
+      <w:keepLines w:val="1"/>
+      <w:spacing w:after="80" w:before="320" w:lineRule="auto"/>
+    </w:pPr>
+    <w:rPr>
+      <w:b w:val="0"/>
+      <w:color w:val="434343"/>
+      <w:sz w:val="28"/>
+      <w:szCs w:val="28"/>
+    </w:rPr>
+  </w:style>
+  <w:style w:type="paragraph" w:styleId="Heading4">
+    <w:name w:val="heading 4"/>
+    <w:basedOn w:val="Normal"/>
+    <w:next w:val="Normal"/>
+    <w:pPr>
+      <w:keepNext w:val="1"/>
+      <w:keepLines w:val="1"/>
+      <w:spacing w:after="80" w:before="280" w:lineRule="auto"/>
+    </w:pPr>
+    <w:rPr>
+      <w:color w:val="666666"/>
+      <w:sz w:val="24"/>
+      <w:szCs w:val="24"/>
+    </w:rPr>
+  </w:style>
+  <w:style w:type="paragraph" w:styleId="Heading5">
+    <w:name w:val="heading 5"/>
+    <w:basedOn w:val="Normal"/>
+    <w:next w:val="Normal"/>
+    <w:pPr>
+      <w:keepNext w:val="1"/>
+      <w:keepLines w:val="1"/>
+      <w:spacing w:after="80" w:before="240" w:lineRule="auto"/>
+    </w:pPr>
+    <w:rPr>
+      <w:color w:val="666666"/>
+      <w:sz w:val="22"/>
+      <w:szCs w:val="22"/>
+    </w:rPr>
+  </w:style>
+  <w:style w:type="paragraph" w:styleId="Heading6">
+    <w:name w:val="heading 6"/>
+    <w:basedOn w:val="Normal"/>
+    <w:next w:val="Normal"/>
+    <w:pPr>
+      <w:keepNext w:val="1"/>
+      <w:keepLines w:val="1"/>
+      <w:spacing w:after="80" w:before="240" w:lineRule="auto"/>
+    </w:pPr>
+    <w:rPr>
+      <w:i w:val="1"/>
+      <w:color w:val="666666"/>
+      <w:sz w:val="22"/>
+      <w:szCs w:val="22"/>
+    </w:rPr>
+  </w:style>
+  <w:style w:type="paragraph" w:styleId="Title">
+    <w:name w:val="Title"/>
+    <w:basedOn w:val="Normal"/>
+    <w:next w:val="Normal"/>
+    <w:pPr>
+      <w:keepNext w:val="1"/>
+      <w:keepLines w:val="1"/>
+      <w:spacing w:after="60" w:before="0" w:lineRule="auto"/>
+    </w:pPr>
+    <w:rPr>
+      <w:sz w:val="52"/>
+      <w:szCs w:val="52"/>
+    </w:rPr>
+  </w:style>
+  <w:style w:type="paragraph" w:styleId="Subtitle">
+    <w:name w:val="Subtitle"/>
+    <w:basedOn w:val="Normal"/>
+    <w:next w:val="Normal"/>
+    <w:pPr>
+      <w:keepNext w:val="1"/>
+      <w:keepLines w:val="1"/>
+      <w:spacing w:after="320" w:before="0" w:lineRule="auto"/>
+    </w:pPr>
+    <w:rPr>
+      <w:rFonts w:ascii="Arial" w:cs="Arial" w:eastAsia="Arial" w:hAnsi="Arial"/>
+      <w:i w:val="0"/>
+      <w:color w:val="666666"/>
+      <w:sz w:val="30"/>
+      <w:szCs w:val="30"/>
+    </w:rPr>
+  </w:style>
+  <w:style w:type="table" w:styleId="Table1">
+    <w:basedOn w:val="TableNormal"/>
+    <w:tblPr>
+      <w:tblStyleRowBandSize w:val="1"/>
+      <w:tblStyleColBandSize w:val="1"/>
+      <w:tblCellMar>
+        <w:top w:w="100.0" w:type="dxa"/>
+        <w:left w:w="100.0" w:type="dxa"/>
+        <w:bottom w:w="100.0" w:type="dxa"/>
+        <w:right w:w="100.0" w:type="dxa"/>
+      </w:tblCellMar>
+    </w:tblPr>
   </w:style>
   <w:style w:type="paragraph" w:styleId="Subtitle">
     <w:name w:val="Subtitle"/>
@@ -1450,7 +2793,7 @@
 
 <file path=customXML/item1.xml><?xml version="1.0" encoding="utf-8"?>
 <go:gDocsCustomXmlDataStorage xmlns:go="http://customooxmlschemas.google.com/" xmlns:r="http://schemas.openxmlformats.org/officeDocument/2006/relationships" uri="GoogleDocsCustomDataVersion1">
-  <go:docsCustomData xmlns:go="http://customooxmlschemas.google.com/" roundtripDataSignature="AMtx7mjUCAB/tHv8ea4BgneJoM7PbvvrOA==">AMUW2mV6YkTn45zZNiZ7ewnr77D0Cw1Yy4wpKqchTiiuerP5zT+FN1+qxe8mm8Xp5l+2r4j/i10BE9XYRSzcyiHT+CTyZaHIfNQKHUV0X2KOvHq9324/gtE=</go:docsCustomData>
+  <go:docsCustomData xmlns:go="http://customooxmlschemas.google.com/" roundtripDataSignature="AMtx7mgQH8wxcdeQmjG53r7AYJSznws0uw==">AMUW2mWiRPIthIrCKiuhVQ7WJbD7MUO4RLs3k+vFHlOqfexcxhcIh2+wzkpDacfJOBMH3BgLIzMQvJ+cpqEQb8PT+O0Q0iEowrMbt6HD7uvWYcTNWk1/Pao=</go:docsCustomData>
 </go:gDocsCustomXmlDataStorage>
 </file>
 

</xml_diff>